<commit_message>
Finished commenting and report
</commit_message>
<xml_diff>
--- a/Report.docx
+++ b/Report.docx
@@ -3,14 +3,348 @@
 <w:document xmlns:wpc="http://schemas.microsoft.com/office/word/2010/wordprocessingCanvas" xmlns:cx="http://schemas.microsoft.com/office/drawing/2014/chartex" xmlns:cx1="http://schemas.microsoft.com/office/drawing/2015/9/8/chartex" xmlns:cx2="http://schemas.microsoft.com/office/drawing/2015/10/21/chartex" xmlns:cx3="http://schemas.microsoft.com/office/drawing/2016/5/9/chartex" xmlns:cx4="http://schemas.microsoft.com/office/drawing/2016/5/10/chartex" xmlns:cx5="http://schemas.microsoft.com/office/drawing/2016/5/11/chartex" xmlns:cx6="http://schemas.microsoft.com/office/drawing/2016/5/12/chartex" xmlns:cx7="http://schemas.microsoft.com/office/drawing/2016/5/13/chartex" xmlns:cx8="http://schemas.microsoft.com/office/drawing/2016/5/14/chartex" xmlns:mc="http://schemas.openxmlformats.org/markup-compatibility/2006" xmlns:aink="http://schemas.microsoft.com/office/drawing/2016/ink" xmlns:am3d="http://schemas.microsoft.com/office/drawing/2017/model3d" xmlns:o="urn:schemas-microsoft-com:office:office" xmlns:r="http://schemas.openxmlformats.org/officeDocument/2006/relationships" xmlns:m="http://schemas.openxmlformats.org/officeDocument/2006/math" xmlns:v="urn:schemas-microsoft-com:vml" xmlns:wp14="http://schemas.microsoft.com/office/word/2010/wordprocessingDrawing" xmlns:wp="http://schemas.openxmlformats.org/drawingml/2006/wordprocessingDrawing" xmlns:w10="urn:schemas-microsoft-com:office:word" xmlns:w="http://schemas.openxmlformats.org/wordprocessingml/2006/main" xmlns:w14="http://schemas.microsoft.com/office/word/2010/wordml" xmlns:w15="http://schemas.microsoft.com/office/word/2012/wordml" xmlns:w16cid="http://schemas.microsoft.com/office/word/2016/wordml/cid" xmlns:w16se="http://schemas.microsoft.com/office/word/2015/wordml/symex" xmlns:wpg="http://schemas.microsoft.com/office/word/2010/wordprocessingGroup" xmlns:wpi="http://schemas.microsoft.com/office/word/2010/wordprocessingInk" xmlns:wne="http://schemas.microsoft.com/office/word/2006/wordml" xmlns:wps="http://schemas.microsoft.com/office/word/2010/wordprocessingShape" mc:Ignorable="w14 w15 w16se w16cid wp14">
   <w:body>
     <w:p>
-      <w:pPr>
-        <w:rPr>
+      <w:r>
+        <w:rPr>
+          <w:noProof/>
+        </w:rPr>
+        <w:drawing>
+          <wp:inline distT="0" distB="0" distL="0" distR="0">
+            <wp:extent cx="2286000" cy="1438275"/>
+            <wp:effectExtent l="0" t="0" r="0" b="9525"/>
+            <wp:docPr id="9" name="Picture 9"/>
+            <wp:cNvGraphicFramePr>
+              <a:graphicFrameLocks xmlns:a="http://schemas.openxmlformats.org/drawingml/2006/main" noChangeAspect="1"/>
+            </wp:cNvGraphicFramePr>
+            <a:graphic xmlns:a="http://schemas.openxmlformats.org/drawingml/2006/main">
+              <a:graphicData uri="http://schemas.openxmlformats.org/drawingml/2006/picture">
+                <pic:pic xmlns:pic="http://schemas.openxmlformats.org/drawingml/2006/picture">
+                  <pic:nvPicPr>
+                    <pic:cNvPr id="0" name="Picture 6"/>
+                    <pic:cNvPicPr>
+                      <a:picLocks noChangeAspect="1" noChangeArrowheads="1"/>
+                    </pic:cNvPicPr>
+                  </pic:nvPicPr>
+                  <pic:blipFill>
+                    <a:blip r:embed="rId8" cstate="print">
+                      <a:extLst>
+                        <a:ext uri="{28A0092B-C50C-407E-A947-70E740481C1C}">
+                          <a14:useLocalDpi xmlns:a14="http://schemas.microsoft.com/office/drawing/2010/main" val="0"/>
+                        </a:ext>
+                      </a:extLst>
+                    </a:blip>
+                    <a:srcRect/>
+                    <a:stretch>
+                      <a:fillRect/>
+                    </a:stretch>
+                  </pic:blipFill>
+                  <pic:spPr bwMode="auto">
+                    <a:xfrm>
+                      <a:off x="0" y="0"/>
+                      <a:ext cx="2286000" cy="1438275"/>
+                    </a:xfrm>
+                    <a:prstGeom prst="rect">
+                      <a:avLst/>
+                    </a:prstGeom>
+                    <a:noFill/>
+                    <a:ln>
+                      <a:noFill/>
+                    </a:ln>
+                  </pic:spPr>
+                </pic:pic>
+              </a:graphicData>
+            </a:graphic>
+          </wp:inline>
+        </w:drawing>
+      </w:r>
+    </w:p>
+    <w:p>
+      <w:pPr>
+        <w:rPr>
+          <w:rFonts w:ascii="Arial" w:hAnsi="Arial" w:cs="Arial"/>
+          <w:b/>
+        </w:rPr>
+      </w:pPr>
+      <w:r>
+        <w:rPr>
+          <w:rFonts w:ascii="Arial" w:hAnsi="Arial" w:cs="Arial"/>
+          <w:b/>
+        </w:rPr>
+        <w:t>This is the work of a student with specifi</w:t>
+      </w:r>
+      <w:bookmarkStart w:id="0" w:name="_GoBack"/>
+      <w:bookmarkEnd w:id="0"/>
+      <w:r>
+        <w:rPr>
+          <w:rFonts w:ascii="Arial" w:hAnsi="Arial" w:cs="Arial"/>
+          <w:b/>
+        </w:rPr>
+        <w:t>c learning difficulties.</w:t>
+      </w:r>
+    </w:p>
+    <w:p>
+      <w:pPr>
+        <w:rPr>
+          <w:rFonts w:ascii="Arial" w:hAnsi="Arial" w:cs="Arial"/>
+          <w:b/>
+        </w:rPr>
+      </w:pPr>
+      <w:r>
+        <w:rPr>
+          <w:rFonts w:ascii="Arial" w:hAnsi="Arial" w:cs="Arial"/>
+          <w:b/>
+        </w:rPr>
+        <w:t>Please mark in accordance with the guidelines.</w:t>
+      </w:r>
+    </w:p>
+    <w:p>
+      <w:pPr>
+        <w:rPr>
+          <w:rFonts w:ascii="Arial" w:hAnsi="Arial" w:cs="Arial"/>
+          <w:b/>
+        </w:rPr>
+      </w:pPr>
+    </w:p>
+    <w:p/>
+    <w:p>
+      <w:pPr>
+        <w:rPr>
+          <w:rFonts w:ascii="Arial" w:hAnsi="Arial" w:cs="Arial"/>
+          <w:b/>
           <w:sz w:val="32"/>
           <w:szCs w:val="32"/>
         </w:rPr>
       </w:pPr>
-      <w:bookmarkStart w:id="0" w:name="_GoBack"/>
-      <w:bookmarkEnd w:id="0"/>
+      <w:r>
+        <w:rPr>
+          <w:rFonts w:ascii="Arial" w:hAnsi="Arial" w:cs="Arial"/>
+          <w:b/>
+          <w:sz w:val="32"/>
+          <w:szCs w:val="32"/>
+        </w:rPr>
+        <w:t xml:space="preserve">Student ID No:   </w:t>
+      </w:r>
+      <w:r>
+        <w:rPr>
+          <w:rFonts w:ascii="Arial" w:hAnsi="Arial" w:cs="Arial"/>
+          <w:b/>
+          <w:sz w:val="32"/>
+          <w:szCs w:val="32"/>
+        </w:rPr>
+        <w:t>G20713365</w:t>
+      </w:r>
+    </w:p>
+    <w:p>
+      <w:pPr>
+        <w:rPr>
+          <w:rFonts w:ascii="Arial" w:hAnsi="Arial" w:cs="Arial"/>
+          <w:b/>
+          <w:sz w:val="32"/>
+          <w:szCs w:val="32"/>
+        </w:rPr>
+      </w:pPr>
+    </w:p>
+    <w:p>
+      <w:pPr>
+        <w:rPr>
+          <w:rFonts w:ascii="Arial" w:hAnsi="Arial" w:cs="Arial"/>
+          <w:b/>
+          <w:sz w:val="32"/>
+          <w:szCs w:val="32"/>
+        </w:rPr>
+      </w:pPr>
+    </w:p>
+    <w:p>
+      <w:pPr>
+        <w:rPr>
+          <w:rFonts w:ascii="Arial" w:hAnsi="Arial" w:cs="Arial"/>
+          <w:b/>
+          <w:sz w:val="32"/>
+          <w:szCs w:val="32"/>
+        </w:rPr>
+      </w:pPr>
+    </w:p>
+    <w:p>
+      <w:pPr>
+        <w:rPr>
+          <w:rFonts w:ascii="Arial" w:hAnsi="Arial" w:cs="Arial"/>
+          <w:b/>
+          <w:sz w:val="32"/>
+          <w:szCs w:val="32"/>
+        </w:rPr>
+      </w:pPr>
+      <w:r>
+        <w:rPr>
+          <w:rFonts w:ascii="Arial" w:hAnsi="Arial" w:cs="Arial"/>
+          <w:b/>
+          <w:sz w:val="32"/>
+          <w:szCs w:val="32"/>
+        </w:rPr>
+        <w:t>Course:</w:t>
+      </w:r>
+      <w:r>
+        <w:rPr>
+          <w:rFonts w:ascii="Arial" w:hAnsi="Arial" w:cs="Arial"/>
+          <w:b/>
+          <w:sz w:val="32"/>
+          <w:szCs w:val="32"/>
+        </w:rPr>
+        <w:t xml:space="preserve"> Masters Game Development</w:t>
+      </w:r>
+    </w:p>
+    <w:p>
+      <w:pPr>
+        <w:rPr>
+          <w:rFonts w:ascii="Arial" w:hAnsi="Arial" w:cs="Arial"/>
+          <w:b/>
+          <w:sz w:val="24"/>
+          <w:szCs w:val="24"/>
+        </w:rPr>
+      </w:pPr>
+    </w:p>
+    <w:p>
+      <w:pPr>
+        <w:rPr>
+          <w:rFonts w:ascii="Arial" w:hAnsi="Arial" w:cs="Arial"/>
+          <w:b/>
+        </w:rPr>
+      </w:pPr>
+    </w:p>
+    <w:p>
+      <w:pPr>
+        <w:rPr>
+          <w:rFonts w:ascii="Arial" w:hAnsi="Arial" w:cs="Arial"/>
+          <w:b/>
+        </w:rPr>
+      </w:pPr>
+    </w:p>
+    <w:p>
+      <w:pPr>
+        <w:rPr>
+          <w:rFonts w:ascii="Arial" w:hAnsi="Arial" w:cs="Arial"/>
+          <w:b/>
+        </w:rPr>
+      </w:pPr>
+    </w:p>
+    <w:p>
+      <w:pPr>
+        <w:rPr>
+          <w:rFonts w:ascii="Arial" w:hAnsi="Arial" w:cs="Arial"/>
+          <w:b/>
+        </w:rPr>
+      </w:pPr>
+    </w:p>
+    <w:p>
+      <w:pPr>
+        <w:rPr>
+          <w:rFonts w:ascii="Arial" w:hAnsi="Arial" w:cs="Arial"/>
+          <w:b/>
+        </w:rPr>
+      </w:pPr>
+    </w:p>
+    <w:p>
+      <w:pPr>
+        <w:rPr>
+          <w:rFonts w:ascii="Arial" w:hAnsi="Arial" w:cs="Arial"/>
+          <w:b/>
+        </w:rPr>
+      </w:pPr>
+    </w:p>
+    <w:p>
+      <w:pPr>
+        <w:rPr>
+          <w:rFonts w:ascii="Arial" w:hAnsi="Arial" w:cs="Arial"/>
+          <w:b/>
+        </w:rPr>
+      </w:pPr>
+    </w:p>
+    <w:p>
+      <w:pPr>
+        <w:rPr>
+          <w:rFonts w:ascii="Arial" w:hAnsi="Arial" w:cs="Arial"/>
+          <w:b/>
+        </w:rPr>
+      </w:pPr>
+    </w:p>
+    <w:p>
+      <w:pPr>
+        <w:rPr>
+          <w:rFonts w:ascii="Arial" w:hAnsi="Arial" w:cs="Arial"/>
+          <w:b/>
+        </w:rPr>
+      </w:pPr>
+    </w:p>
+    <w:p>
+      <w:pPr>
+        <w:rPr>
+          <w:rFonts w:ascii="Arial" w:hAnsi="Arial" w:cs="Arial"/>
+          <w:b/>
+        </w:rPr>
+      </w:pPr>
+    </w:p>
+    <w:p>
+      <w:pPr>
+        <w:ind w:left="3600" w:firstLine="720"/>
+        <w:rPr>
+          <w:rFonts w:ascii="Times New Roman" w:hAnsi="Times New Roman" w:cs="Times New Roman"/>
+        </w:rPr>
+      </w:pPr>
+    </w:p>
+    <w:p/>
+    <w:p>
+      <w:pPr>
+        <w:rPr>
+          <w:rFonts w:ascii="Arial" w:hAnsi="Arial" w:cs="Arial"/>
+        </w:rPr>
+      </w:pPr>
+      <w:r>
+        <w:rPr>
+          <w:rFonts w:ascii="Arial" w:hAnsi="Arial" w:cs="Arial"/>
+        </w:rPr>
+        <w:t xml:space="preserve">Please include this coversheet with any piece of course work handed in for marking.  Tutors will refer to the </w:t>
+      </w:r>
+      <w:proofErr w:type="spellStart"/>
+      <w:r>
+        <w:rPr>
+          <w:rFonts w:ascii="Arial" w:hAnsi="Arial" w:cs="Arial"/>
+        </w:rPr>
+        <w:t>SpLD</w:t>
+      </w:r>
+      <w:proofErr w:type="spellEnd"/>
+      <w:r>
+        <w:rPr>
+          <w:rFonts w:ascii="Arial" w:hAnsi="Arial" w:cs="Arial"/>
+        </w:rPr>
+        <w:t xml:space="preserve"> Marking Guidelines when marking your work.  Please contact </w:t>
+      </w:r>
+      <w:hyperlink r:id="rId9" w:history="1">
+        <w:r>
+          <w:rPr>
+            <w:rStyle w:val="Hyperlink"/>
+            <w:rFonts w:ascii="Arial" w:hAnsi="Arial" w:cs="Arial"/>
+          </w:rPr>
+          <w:t>inclusivesupport@uclan.ac.uk</w:t>
+        </w:r>
+      </w:hyperlink>
+      <w:r>
+        <w:rPr>
+          <w:rFonts w:ascii="Arial" w:hAnsi="Arial" w:cs="Arial"/>
+        </w:rPr>
+        <w:t xml:space="preserve"> if you would like a copy of the </w:t>
+      </w:r>
+      <w:proofErr w:type="spellStart"/>
+      <w:r>
+        <w:rPr>
+          <w:rFonts w:ascii="Arial" w:hAnsi="Arial" w:cs="Arial"/>
+        </w:rPr>
+        <w:t>SpLD</w:t>
+      </w:r>
+      <w:proofErr w:type="spellEnd"/>
+      <w:r>
+        <w:rPr>
+          <w:rFonts w:ascii="Arial" w:hAnsi="Arial" w:cs="Arial"/>
+        </w:rPr>
+        <w:t xml:space="preserve"> Marking Guidelines.</w:t>
+      </w:r>
     </w:p>
     <w:p>
       <w:pPr>
@@ -19,11 +353,19 @@
           <w:szCs w:val="44"/>
         </w:rPr>
       </w:pPr>
-      <w:r>
+    </w:p>
+    <w:p>
+      <w:pPr>
         <w:rPr>
           <w:sz w:val="44"/>
           <w:szCs w:val="44"/>
         </w:rPr>
+      </w:pPr>
+      <w:r>
+        <w:rPr>
+          <w:sz w:val="44"/>
+          <w:szCs w:val="44"/>
+        </w:rPr>
         <w:t>Introduction</w:t>
       </w:r>
     </w:p>
@@ -39,23 +381,187 @@
           <w:sz w:val="28"/>
           <w:szCs w:val="28"/>
         </w:rPr>
-        <w:t xml:space="preserve">For this assignment I have implemented </w:t>
-      </w:r>
-      <w:proofErr w:type="gramStart"/>
-      <w:r>
-        <w:rPr>
-          <w:sz w:val="28"/>
-          <w:szCs w:val="28"/>
-        </w:rPr>
-        <w:t>a</w:t>
-      </w:r>
-      <w:proofErr w:type="gramEnd"/>
+        <w:t>For this assignment I have implemented a</w:t>
+      </w:r>
+      <w:r>
+        <w:rPr>
+          <w:sz w:val="28"/>
+          <w:szCs w:val="28"/>
+        </w:rPr>
+        <w:t>n</w:t>
+      </w:r>
       <w:r>
         <w:rPr>
           <w:sz w:val="28"/>
           <w:szCs w:val="28"/>
         </w:rPr>
         <w:t xml:space="preserve"> optimised simulation that allows for tens of thousands of circles/spheres to bounce throughout a scene. Within the project I have used several DOD optimizations as well as worker threads. For the assignment I believe I have met all criteria and below is details on how I attempted them.</w:t>
+      </w:r>
+    </w:p>
+    <w:p>
+      <w:pPr>
+        <w:rPr>
+          <w:sz w:val="28"/>
+          <w:szCs w:val="28"/>
+        </w:rPr>
+      </w:pPr>
+      <w:r>
+        <w:rPr>
+          <w:sz w:val="28"/>
+          <w:szCs w:val="28"/>
+        </w:rPr>
+        <w:t>With the way the scene is split up, during the first minute of the program running, the spheres move away from the centre of the map and move towards the outside, because of this each worker is able to process collisions more effectively and performance boosts of around 400-500% can be seen.</w:t>
+      </w:r>
+    </w:p>
+    <w:p>
+      <w:pPr>
+        <w:rPr>
+          <w:sz w:val="28"/>
+          <w:szCs w:val="28"/>
+        </w:rPr>
+      </w:pPr>
+    </w:p>
+    <w:p>
+      <w:pPr>
+        <w:rPr>
+          <w:sz w:val="36"/>
+          <w:szCs w:val="36"/>
+        </w:rPr>
+      </w:pPr>
+      <w:r>
+        <w:rPr>
+          <w:sz w:val="36"/>
+          <w:szCs w:val="36"/>
+        </w:rPr>
+        <w:t>Example Projects</w:t>
+      </w:r>
+    </w:p>
+    <w:p>
+      <w:pPr>
+        <w:rPr>
+          <w:sz w:val="28"/>
+          <w:szCs w:val="28"/>
+        </w:rPr>
+      </w:pPr>
+      <w:r>
+        <w:rPr>
+          <w:sz w:val="28"/>
+          <w:szCs w:val="28"/>
+        </w:rPr>
+        <w:t>Several example projects have been produced for this project which are located within “Project/Bin/*.exe”</w:t>
+      </w:r>
+    </w:p>
+    <w:p>
+      <w:pPr>
+        <w:rPr>
+          <w:sz w:val="28"/>
+          <w:szCs w:val="28"/>
+        </w:rPr>
+      </w:pPr>
+      <w:r>
+        <w:rPr>
+          <w:sz w:val="28"/>
+          <w:szCs w:val="28"/>
+        </w:rPr>
+        <w:t>The projects are built with 38,400 spheres and depending on the file name, defines what they have enabled/disabled.</w:t>
+      </w:r>
+    </w:p>
+    <w:p>
+      <w:pPr>
+        <w:rPr>
+          <w:sz w:val="28"/>
+          <w:szCs w:val="28"/>
+        </w:rPr>
+      </w:pPr>
+      <w:r>
+        <w:rPr>
+          <w:sz w:val="28"/>
+          <w:szCs w:val="28"/>
+        </w:rPr>
+        <w:t>2D/3D – Is the demo project 2D or 3D</w:t>
+      </w:r>
+    </w:p>
+    <w:p>
+      <w:pPr>
+        <w:rPr>
+          <w:sz w:val="28"/>
+          <w:szCs w:val="28"/>
+        </w:rPr>
+      </w:pPr>
+      <w:r>
+        <w:rPr>
+          <w:sz w:val="28"/>
+          <w:szCs w:val="28"/>
+        </w:rPr>
+        <w:t>Collision – Is sphere to sphere collision enabled on the project</w:t>
+      </w:r>
+    </w:p>
+    <w:p>
+      <w:pPr>
+        <w:rPr>
+          <w:sz w:val="28"/>
+          <w:szCs w:val="28"/>
+        </w:rPr>
+      </w:pPr>
+      <w:r>
+        <w:rPr>
+          <w:sz w:val="28"/>
+          <w:szCs w:val="28"/>
+        </w:rPr>
+        <w:t>Visualiser – Is the Vulkan visualiser enabled.</w:t>
+      </w:r>
+    </w:p>
+    <w:p>
+      <w:pPr>
+        <w:rPr>
+          <w:sz w:val="28"/>
+          <w:szCs w:val="28"/>
+        </w:rPr>
+      </w:pPr>
+      <w:r>
+        <w:rPr>
+          <w:sz w:val="28"/>
+          <w:szCs w:val="28"/>
+        </w:rPr>
+        <w:t>Realtime – Are the spheres moving using the real time clock</w:t>
+      </w:r>
+    </w:p>
+    <w:p>
+      <w:pPr>
+        <w:rPr>
+          <w:sz w:val="28"/>
+          <w:szCs w:val="28"/>
+        </w:rPr>
+      </w:pPr>
+    </w:p>
+    <w:p>
+      <w:pPr>
+        <w:rPr>
+          <w:sz w:val="36"/>
+          <w:szCs w:val="36"/>
+        </w:rPr>
+      </w:pPr>
+      <w:r>
+        <w:rPr>
+          <w:sz w:val="36"/>
+          <w:szCs w:val="36"/>
+        </w:rPr>
+        <w:t>Controls</w:t>
+      </w:r>
+    </w:p>
+    <w:p>
+      <w:pPr>
+        <w:rPr>
+          <w:sz w:val="28"/>
+          <w:szCs w:val="28"/>
+        </w:rPr>
+      </w:pPr>
+      <w:r>
+        <w:rPr>
+          <w:sz w:val="28"/>
+          <w:szCs w:val="28"/>
+        </w:rPr>
+        <w:t>Scroll Wheel: Zooms the camera in and out of the scene</w:t>
       </w:r>
     </w:p>
     <w:p>
@@ -131,6 +637,7 @@
           <w:sz w:val="32"/>
           <w:szCs w:val="32"/>
         </w:rPr>
+        <w:lastRenderedPageBreak/>
         <w:t>THREE_D: Three D enabled the Z axis throughout the application, this is both for the simulation movement / collision as well as rendering.</w:t>
       </w:r>
     </w:p>
@@ -255,30 +762,14 @@
           <w:sz w:val="32"/>
           <w:szCs w:val="32"/>
         </w:rPr>
-        <w:t xml:space="preserve">) % 10 == </w:t>
-      </w:r>
-      <w:proofErr w:type="gramStart"/>
+        <w:t>) % 10 == 0</w:t>
+      </w:r>
       <w:r>
         <w:rPr>
           <w:sz w:val="32"/>
           <w:szCs w:val="32"/>
         </w:rPr>
-        <w:t>0</w:t>
-      </w:r>
-      <w:r>
-        <w:rPr>
-          <w:sz w:val="32"/>
-          <w:szCs w:val="32"/>
-        </w:rPr>
-        <w:t xml:space="preserve"> :</w:t>
-      </w:r>
-      <w:proofErr w:type="gramEnd"/>
-      <w:r>
-        <w:rPr>
-          <w:sz w:val="32"/>
-          <w:szCs w:val="32"/>
-        </w:rPr>
-        <w:t xml:space="preserve"> For loop unravelling</w:t>
+        <w:t>: For loop unravelling</w:t>
       </w:r>
     </w:p>
     <w:p>
@@ -298,47 +789,46 @@
           <w:sz w:val="32"/>
           <w:szCs w:val="32"/>
         </w:rPr>
-        <w:t xml:space="preserve">SPHERE_COUNT % 8 == </w:t>
-      </w:r>
-      <w:proofErr w:type="gramStart"/>
-      <w:r>
+        <w:t>SPHERE_COUNT % 8 == 0: For sorting</w:t>
+      </w:r>
+    </w:p>
+    <w:p>
+      <w:pPr>
+        <w:ind w:left="360"/>
         <w:rPr>
           <w:sz w:val="32"/>
           <w:szCs w:val="32"/>
         </w:rPr>
-        <w:t>0  :</w:t>
-      </w:r>
-      <w:proofErr w:type="gramEnd"/>
+      </w:pPr>
       <w:r>
         <w:rPr>
           <w:sz w:val="32"/>
           <w:szCs w:val="32"/>
         </w:rPr>
-        <w:t xml:space="preserve"> For sorting</w:t>
-      </w:r>
-    </w:p>
-    <w:p>
-      <w:pPr>
-        <w:ind w:left="360"/>
+        <w:t xml:space="preserve">TARGET_FPS: </w:t>
+      </w:r>
+      <w:r>
         <w:rPr>
           <w:sz w:val="32"/>
           <w:szCs w:val="32"/>
         </w:rPr>
-      </w:pPr>
-      <w:r>
+        <w:t>Target fps is what fps we want to achieve as a maximum, this stops the renderer rendering every logic update.</w:t>
+      </w:r>
+    </w:p>
+    <w:p>
+      <w:pPr>
+        <w:ind w:left="360"/>
         <w:rPr>
           <w:sz w:val="32"/>
           <w:szCs w:val="32"/>
         </w:rPr>
-        <w:lastRenderedPageBreak/>
-        <w:t xml:space="preserve">TARGET_FPS: </w:t>
-      </w:r>
+      </w:pPr>
       <w:r>
         <w:rPr>
           <w:sz w:val="32"/>
           <w:szCs w:val="32"/>
         </w:rPr>
-        <w:t>Target fps is what fps we want to achieve as a maximum, this stops the renderer rendering every logic update.</w:t>
+        <w:t>WORKER_COUNT: Defines how many worker threads we want</w:t>
       </w:r>
     </w:p>
     <w:p>
@@ -354,7 +844,7 @@
           <w:sz w:val="32"/>
           <w:szCs w:val="32"/>
         </w:rPr>
-        <w:t>WORKER_COUNT: Defines how many worker threads we want</w:t>
+        <w:t>AREA_SLICE_COUNT: How many areas we want to break the world up into. This value must be less then or equal to WORKER_COUNT</w:t>
       </w:r>
     </w:p>
     <w:p>
@@ -370,58 +860,52 @@
           <w:sz w:val="32"/>
           <w:szCs w:val="32"/>
         </w:rPr>
-        <w:t>AREA_SLICE_COUNT: How many areas we want to break the world up into. This value must be less then or equal to WORKER_COUNT</w:t>
-      </w:r>
-    </w:p>
-    <w:p>
-      <w:pPr>
-        <w:ind w:left="360"/>
+        <w:t xml:space="preserve">DELTA_TIME: This makes the spheres move the velocity </w:t>
+      </w:r>
+      <w:r>
         <w:rPr>
           <w:sz w:val="32"/>
           <w:szCs w:val="32"/>
         </w:rPr>
-      </w:pPr>
+        <w:t>vector</w:t>
+      </w:r>
       <w:r>
         <w:rPr>
           <w:sz w:val="32"/>
           <w:szCs w:val="32"/>
         </w:rPr>
-        <w:t xml:space="preserve">DELTA_TIME: This makes the spheres move the velocity </w:t>
-      </w:r>
-      <w:proofErr w:type="spellStart"/>
-      <w:proofErr w:type="gramStart"/>
+        <w:t xml:space="preserve"> every second rather </w:t>
+      </w:r>
       <w:r>
         <w:rPr>
           <w:sz w:val="32"/>
           <w:szCs w:val="32"/>
         </w:rPr>
-        <w:t>x,y</w:t>
-      </w:r>
-      <w:proofErr w:type="spellEnd"/>
-      <w:proofErr w:type="gramEnd"/>
+        <w:t>than</w:t>
+      </w:r>
       <w:r>
         <w:rPr>
           <w:sz w:val="32"/>
           <w:szCs w:val="32"/>
         </w:rPr>
-        <w:t xml:space="preserve"> every second rather </w:t>
-      </w:r>
-      <w:proofErr w:type="spellStart"/>
-      <w:r>
-        <w:rPr>
-          <w:sz w:val="32"/>
-          <w:szCs w:val="32"/>
-        </w:rPr>
-        <w:t>then</w:t>
-      </w:r>
-      <w:proofErr w:type="spellEnd"/>
-      <w:r>
-        <w:rPr>
-          <w:sz w:val="32"/>
-          <w:szCs w:val="32"/>
-        </w:rPr>
         <w:t xml:space="preserve"> every frame.</w:t>
       </w:r>
+    </w:p>
+    <w:p>
+      <w:pPr>
+        <w:rPr>
+          <w:sz w:val="28"/>
+          <w:szCs w:val="28"/>
+        </w:rPr>
+      </w:pPr>
+    </w:p>
+    <w:p>
+      <w:pPr>
+        <w:rPr>
+          <w:sz w:val="28"/>
+          <w:szCs w:val="28"/>
+        </w:rPr>
+      </w:pPr>
     </w:p>
     <w:p>
       <w:pPr>
@@ -451,6 +935,7 @@
           <w:sz w:val="44"/>
           <w:szCs w:val="44"/>
         </w:rPr>
+        <w:lastRenderedPageBreak/>
         <w:t>Features</w:t>
       </w:r>
     </w:p>
@@ -749,15 +1234,32 @@
     <w:p>
       <w:pPr>
         <w:rPr>
-          <w:sz w:val="36"/>
-          <w:szCs w:val="36"/>
-        </w:rPr>
-      </w:pPr>
-      <w:r>
-        <w:rPr>
-          <w:sz w:val="36"/>
-          <w:szCs w:val="36"/>
-        </w:rPr>
+          <w:sz w:val="28"/>
+          <w:szCs w:val="28"/>
+        </w:rPr>
+      </w:pPr>
+    </w:p>
+    <w:p>
+      <w:pPr>
+        <w:rPr>
+          <w:sz w:val="28"/>
+          <w:szCs w:val="28"/>
+        </w:rPr>
+      </w:pPr>
+    </w:p>
+    <w:p>
+      <w:pPr>
+        <w:rPr>
+          <w:sz w:val="36"/>
+          <w:szCs w:val="36"/>
+        </w:rPr>
+      </w:pPr>
+      <w:r>
+        <w:rPr>
+          <w:sz w:val="36"/>
+          <w:szCs w:val="36"/>
+        </w:rPr>
+        <w:lastRenderedPageBreak/>
         <w:t>Sphere to sphere collision</w:t>
       </w:r>
       <w:r>
@@ -789,15 +1291,13 @@
         </w:rPr>
         <w:t xml:space="preserve"> to sphere collision was </w:t>
       </w:r>
-      <w:proofErr w:type="gramStart"/>
-      <w:r>
-        <w:rPr>
-          <w:sz w:val="28"/>
-          <w:szCs w:val="28"/>
-        </w:rPr>
-        <w:t>a</w:t>
-      </w:r>
-      <w:proofErr w:type="gramEnd"/>
+      <w:r>
+        <w:rPr>
+          <w:sz w:val="28"/>
+          <w:szCs w:val="28"/>
+        </w:rPr>
+        <w:t>an</w:t>
+      </w:r>
       <w:r>
         <w:rPr>
           <w:sz w:val="28"/>
@@ -951,16 +1451,7 @@
               <w:sz w:val="28"/>
               <w:szCs w:val="28"/>
             </w:rPr>
-            <w:t xml:space="preserve">(Joe van </w:t>
-          </w:r>
-          <w:r>
-            <w:rPr>
-              <w:noProof/>
-              <w:sz w:val="28"/>
-              <w:szCs w:val="28"/>
-            </w:rPr>
-            <w:lastRenderedPageBreak/>
-            <w:t>den Heuvel, 2020)</w:t>
+            <w:t>(Joe van den Heuvel, 2020)</w:t>
           </w:r>
           <w:r>
             <w:rPr>
@@ -1014,6 +1505,7 @@
           <w:sz w:val="28"/>
           <w:szCs w:val="28"/>
         </w:rPr>
+        <w:lastRenderedPageBreak/>
         <w:drawing>
           <wp:inline distT="0" distB="0" distL="0" distR="0" wp14:anchorId="1B7D71CE" wp14:editId="0D40D6C4">
             <wp:extent cx="4039164" cy="2314898"/>
@@ -1030,7 +1522,7 @@
                     <pic:cNvPicPr/>
                   </pic:nvPicPr>
                   <pic:blipFill>
-                    <a:blip r:embed="rId8"/>
+                    <a:blip r:embed="rId10"/>
                     <a:stretch>
                       <a:fillRect/>
                     </a:stretch>
@@ -1193,15 +1685,13 @@
         </w:rPr>
         <w:t xml:space="preserve">. The reason for this was for its ability to be multithreaded easily as well as its </w:t>
       </w:r>
-      <w:proofErr w:type="gramStart"/>
-      <w:r>
-        <w:rPr>
-          <w:sz w:val="28"/>
-          <w:szCs w:val="28"/>
-        </w:rPr>
-        <w:t>low level</w:t>
-      </w:r>
-      <w:proofErr w:type="gramEnd"/>
+      <w:r>
+        <w:rPr>
+          <w:sz w:val="28"/>
+          <w:szCs w:val="28"/>
+        </w:rPr>
+        <w:t>low-level</w:t>
+      </w:r>
       <w:r>
         <w:rPr>
           <w:sz w:val="28"/>
@@ -1221,29 +1711,30 @@
           <w:sz w:val="28"/>
           <w:szCs w:val="28"/>
         </w:rPr>
-        <w:t xml:space="preserve"> example of this that is used within the project is where we create a buffer on the GPU to store the sphere positions. We can get a raw pointer to the memory on the GPU as since we know where our memory is within the array that’s on the GPU, I could split </w:t>
-      </w:r>
-      <w:r>
-        <w:rPr>
-          <w:sz w:val="28"/>
-          <w:szCs w:val="28"/>
+        <w:t xml:space="preserve"> example of this that is used within the project is where we create a buffer on the GPU to store the sphere positions. We can get a raw pointer to the memory on the GPU as since we know where our memory is within the array that’s on the GPU, I could split the righting of the memory between multiple threads. Furthermore Vulkan was chosen due to its ability to support indirect drawing where we give the GPU a pre packaged list of models we want to render and instead of us sending a model draw request for every model, we can give it a position array and tell it to render ‘n’ models reducing BUS traffic between the CPU and GPU.</w:t>
+      </w:r>
+    </w:p>
+    <w:p>
+      <w:pPr>
+        <w:rPr>
+          <w:sz w:val="28"/>
+          <w:szCs w:val="28"/>
+        </w:rPr>
+      </w:pPr>
+    </w:p>
+    <w:p>
+      <w:pPr>
+        <w:rPr>
+          <w:sz w:val="36"/>
+          <w:szCs w:val="36"/>
+        </w:rPr>
+      </w:pPr>
+      <w:r>
+        <w:rPr>
+          <w:sz w:val="36"/>
+          <w:szCs w:val="36"/>
         </w:rPr>
         <w:lastRenderedPageBreak/>
-        <w:t>the righting of the memory between multiple threads. Furthermore Vulkan was chosen due to its ability to support indirect drawing where we give the GPU a pre packaged list of models we want to render and instead of us sending a model draw request for every model, we can give it a position array and tell it to render ‘n’ models reducing BUS traffic between the CPU and GPU.</w:t>
-      </w:r>
-    </w:p>
-    <w:p>
-      <w:pPr>
-        <w:rPr>
-          <w:sz w:val="36"/>
-          <w:szCs w:val="36"/>
-        </w:rPr>
-      </w:pPr>
-      <w:r>
-        <w:rPr>
-          <w:sz w:val="36"/>
-          <w:szCs w:val="36"/>
-        </w:rPr>
         <w:t>Alpha issue</w:t>
       </w:r>
     </w:p>
@@ -1275,21 +1766,33 @@
         </w:rPr>
         <w:t xml:space="preserve"> using sprites for my sphere (See Sprites as Spheres) </w:t>
       </w:r>
-      <w:proofErr w:type="gramStart"/>
-      <w:r>
-        <w:rPr>
-          <w:sz w:val="28"/>
-          <w:szCs w:val="28"/>
-        </w:rPr>
-        <w:t>a</w:t>
-      </w:r>
-      <w:proofErr w:type="gramEnd"/>
-      <w:r>
-        <w:rPr>
-          <w:sz w:val="28"/>
-          <w:szCs w:val="28"/>
-        </w:rPr>
-        <w:t xml:space="preserve"> issue that became prevalent was sprite ordering and out of order sprites being rendered on top of each other, because of this sprites would often have corners missing out of them that was easily noticeable.</w:t>
+      <w:r>
+        <w:rPr>
+          <w:sz w:val="28"/>
+          <w:szCs w:val="28"/>
+        </w:rPr>
+        <w:t>an</w:t>
+      </w:r>
+      <w:r>
+        <w:rPr>
+          <w:sz w:val="28"/>
+          <w:szCs w:val="28"/>
+        </w:rPr>
+        <w:t xml:space="preserve"> issue that became prevalent was sprite ordering and out of order sprites being rendered on top of each other, because of </w:t>
+      </w:r>
+      <w:r>
+        <w:rPr>
+          <w:sz w:val="28"/>
+          <w:szCs w:val="28"/>
+        </w:rPr>
+        <w:t>this, sprites</w:t>
+      </w:r>
+      <w:r>
+        <w:rPr>
+          <w:sz w:val="28"/>
+          <w:szCs w:val="28"/>
+        </w:rPr>
+        <w:t xml:space="preserve"> would often have corners missing out of them that was easily noticeable.</w:t>
       </w:r>
     </w:p>
     <w:p>
@@ -1323,7 +1826,7 @@
                     </pic:cNvPicPr>
                   </pic:nvPicPr>
                   <pic:blipFill>
-                    <a:blip r:embed="rId9">
+                    <a:blip r:embed="rId11">
                       <a:extLst>
                         <a:ext uri="{28A0092B-C50C-407E-A947-70E740481C1C}">
                           <a14:useLocalDpi xmlns:a14="http://schemas.microsoft.com/office/drawing/2010/main" val="0"/>
@@ -1494,7 +1997,15 @@
           <w:sz w:val="28"/>
           <w:szCs w:val="28"/>
         </w:rPr>
-        <w:t>ether removing simple maths functions all together or inlining them, so that the CPU dose not need to do a new lookup for the code, hopefully as it is processing the current code we are in, the next bit of code is already in memory and waiting.</w:t>
+        <w:t xml:space="preserve">ether removing simple maths functions all together or inlining them, so that the CPU dose not need to do a new lookup for the code, hopefully as it is </w:t>
+      </w:r>
+      <w:r>
+        <w:rPr>
+          <w:sz w:val="28"/>
+          <w:szCs w:val="28"/>
+        </w:rPr>
+        <w:lastRenderedPageBreak/>
+        <w:t>processing the current code we are in, the next bit of code is already in memory and waiting.</w:t>
       </w:r>
     </w:p>
     <w:p>
@@ -1539,6 +2050,14 @@
     <w:p>
       <w:pPr>
         <w:rPr>
+          <w:sz w:val="28"/>
+          <w:szCs w:val="28"/>
+        </w:rPr>
+      </w:pPr>
+    </w:p>
+    <w:p>
+      <w:pPr>
+        <w:rPr>
           <w:sz w:val="36"/>
           <w:szCs w:val="36"/>
         </w:rPr>
@@ -1647,7 +2166,14 @@
           <w:sz w:val="28"/>
           <w:szCs w:val="28"/>
         </w:rPr>
-        <w:t xml:space="preserve">Now that the data is sorted in each worker group, the whole array needs to be sorted, to do this I take a pair of worker ranges that are next to each other and </w:t>
+        <w:t>Now that the data is sorted in each worker group, the whole array needs to be sorted, to do this I take a pair of worker ranges that are next to each other and I merge there sorted data, since they are already sorted lists, this proves to be trivial. Once this is done, we repeated the process again and again until you are left with two final arrays that you then merge together in a final pass.</w:t>
+      </w:r>
+      <w:r>
+        <w:rPr>
+          <w:sz w:val="28"/>
+          <w:szCs w:val="28"/>
+        </w:rPr>
+        <w:t xml:space="preserve"> Since we </w:t>
       </w:r>
       <w:r>
         <w:rPr>
@@ -1655,14 +2181,7 @@
           <w:szCs w:val="28"/>
         </w:rPr>
         <w:lastRenderedPageBreak/>
-        <w:t>I merge there sorted data, since they are already sorted lists, this proves to be trivial. Once this is done, we repeated the process again and again until you are left with two final arrays that you then merge together in a final pass.</w:t>
-      </w:r>
-      <w:r>
-        <w:rPr>
-          <w:sz w:val="28"/>
-          <w:szCs w:val="28"/>
-        </w:rPr>
-        <w:t xml:space="preserve"> Since we can not read and write to the same buffer for this merge pass, it was </w:t>
+        <w:t xml:space="preserve">can not read and write to the same buffer for this merge pass, it was </w:t>
       </w:r>
       <w:r>
         <w:rPr>
@@ -1678,15 +2197,13 @@
         </w:rPr>
         <w:t xml:space="preserve"> to double buffer the array storing this data but since we used a lookup table (See Lookup Table) the memory </w:t>
       </w:r>
-      <w:proofErr w:type="spellStart"/>
-      <w:r>
-        <w:rPr>
-          <w:sz w:val="28"/>
-          <w:szCs w:val="28"/>
-        </w:rPr>
-        <w:t>inpact</w:t>
-      </w:r>
-      <w:proofErr w:type="spellEnd"/>
+      <w:r>
+        <w:rPr>
+          <w:sz w:val="28"/>
+          <w:szCs w:val="28"/>
+        </w:rPr>
+        <w:t>impact</w:t>
+      </w:r>
       <w:r>
         <w:rPr>
           <w:sz w:val="28"/>
@@ -1762,7 +2279,7 @@
                     <pic:cNvPicPr/>
                   </pic:nvPicPr>
                   <pic:blipFill>
-                    <a:blip r:embed="rId10"/>
+                    <a:blip r:embed="rId12"/>
                     <a:stretch>
                       <a:fillRect/>
                     </a:stretch>
@@ -1860,7 +2377,23 @@
           <w:sz w:val="28"/>
           <w:szCs w:val="28"/>
         </w:rPr>
-        <w:t xml:space="preserve">A issue that comes with this is one where if we have loop unravelled for example 10 times, we need to make sure not only is the total sphere count a </w:t>
+        <w:t xml:space="preserve">A issue that comes with this is one where if we have loop unravelled for example 10 times, we need to make sure not only is the total sphere count a multiple of 10, but that if a task is split up between threads, that the result worker pool size is a multiple of 10 also. To validate this, </w:t>
+      </w:r>
+      <w:proofErr w:type="spellStart"/>
+      <w:r>
+        <w:rPr>
+          <w:sz w:val="28"/>
+          <w:szCs w:val="28"/>
+        </w:rPr>
+        <w:t>staric_assets</w:t>
+      </w:r>
+      <w:proofErr w:type="spellEnd"/>
+      <w:r>
+        <w:rPr>
+          <w:sz w:val="28"/>
+          <w:szCs w:val="28"/>
+        </w:rPr>
+        <w:t xml:space="preserve"> have </w:t>
       </w:r>
       <w:r>
         <w:rPr>
@@ -1868,33 +2401,15 @@
           <w:szCs w:val="28"/>
         </w:rPr>
         <w:lastRenderedPageBreak/>
-        <w:t xml:space="preserve">multiple of 10, but that if a task is split up between threads, that the result worker pool size is a multiple of 10 also. To validate this, </w:t>
-      </w:r>
-      <w:proofErr w:type="spellStart"/>
-      <w:r>
-        <w:rPr>
-          <w:sz w:val="28"/>
-          <w:szCs w:val="28"/>
-        </w:rPr>
-        <w:t>staric_assets</w:t>
-      </w:r>
-      <w:proofErr w:type="spellEnd"/>
-      <w:r>
-        <w:rPr>
-          <w:sz w:val="28"/>
-          <w:szCs w:val="28"/>
-        </w:rPr>
-        <w:t xml:space="preserve"> have been added into the start of the main function to provide </w:t>
-      </w:r>
-      <w:proofErr w:type="gramStart"/>
-      <w:r>
-        <w:rPr>
-          <w:sz w:val="28"/>
-          <w:szCs w:val="28"/>
-        </w:rPr>
-        <w:t>a</w:t>
-      </w:r>
-      <w:proofErr w:type="gramEnd"/>
+        <w:t xml:space="preserve">been added into the start of the main function to provide </w:t>
+      </w:r>
+      <w:r>
+        <w:rPr>
+          <w:sz w:val="28"/>
+          <w:szCs w:val="28"/>
+        </w:rPr>
+        <w:t>an</w:t>
+      </w:r>
       <w:r>
         <w:rPr>
           <w:sz w:val="28"/>
@@ -1902,6 +2417,14 @@
         </w:rPr>
         <w:t xml:space="preserve"> error on launch if the sphere count is in the wrong range.</w:t>
       </w:r>
+    </w:p>
+    <w:p>
+      <w:pPr>
+        <w:rPr>
+          <w:sz w:val="28"/>
+          <w:szCs w:val="28"/>
+        </w:rPr>
+      </w:pPr>
     </w:p>
     <w:p>
       <w:pPr>
@@ -2125,7 +2648,7 @@
                     </pic:cNvPicPr>
                   </pic:nvPicPr>
                   <pic:blipFill>
-                    <a:blip r:embed="rId11">
+                    <a:blip r:embed="rId13">
                       <a:extLst>
                         <a:ext uri="{28A0092B-C50C-407E-A947-70E740481C1C}">
                           <a14:useLocalDpi xmlns:a14="http://schemas.microsoft.com/office/drawing/2010/main" val="0"/>
@@ -2224,7 +2747,7 @@
                     </pic:cNvPicPr>
                   </pic:nvPicPr>
                   <pic:blipFill>
-                    <a:blip r:embed="rId12">
+                    <a:blip r:embed="rId14">
                       <a:extLst>
                         <a:ext uri="{28A0092B-C50C-407E-A947-70E740481C1C}">
                           <a14:useLocalDpi xmlns:a14="http://schemas.microsoft.com/office/drawing/2010/main" val="0"/>
@@ -2380,7 +2903,7 @@
                     <pic:cNvPicPr/>
                   </pic:nvPicPr>
                   <pic:blipFill>
-                    <a:blip r:embed="rId13"/>
+                    <a:blip r:embed="rId15"/>
                     <a:stretch>
                       <a:fillRect/>
                     </a:stretch>
@@ -2419,6 +2942,14 @@
     <w:p>
       <w:pPr>
         <w:rPr>
+          <w:sz w:val="28"/>
+          <w:szCs w:val="28"/>
+        </w:rPr>
+      </w:pPr>
+    </w:p>
+    <w:p>
+      <w:pPr>
+        <w:rPr>
           <w:sz w:val="36"/>
           <w:szCs w:val="36"/>
         </w:rPr>
@@ -2443,7 +2974,7 @@
           <w:sz w:val="28"/>
           <w:szCs w:val="28"/>
         </w:rPr>
-        <w:t xml:space="preserve">Since our data is already pre sorted to help with Sphere to Sphere collision as well as fixing alpha sorting, we can use it to help speed up line to sphere collision also. To do this, we check to see if the sphere we are going to be </w:t>
+        <w:t xml:space="preserve">Since our data is already pre sorted to help with Sphere to Sphere collision as well as fixing alpha sorting, we can use it to help speed up line to sphere </w:t>
       </w:r>
       <w:r>
         <w:rPr>
@@ -2451,7 +2982,7 @@
           <w:szCs w:val="28"/>
         </w:rPr>
         <w:lastRenderedPageBreak/>
-        <w:t xml:space="preserve">checking is </w:t>
+        <w:t xml:space="preserve">collision also. To do this, we check to see if the sphere we are going to be checking is </w:t>
       </w:r>
       <w:r>
         <w:rPr>
@@ -2464,6 +2995,14 @@
     <w:p>
       <w:pPr>
         <w:rPr>
+          <w:sz w:val="28"/>
+          <w:szCs w:val="28"/>
+        </w:rPr>
+      </w:pPr>
+    </w:p>
+    <w:p>
+      <w:pPr>
+        <w:rPr>
           <w:sz w:val="36"/>
           <w:szCs w:val="36"/>
         </w:rPr>
@@ -2512,6 +3051,14 @@
           <w:szCs w:val="36"/>
         </w:rPr>
       </w:pPr>
+    </w:p>
+    <w:p>
+      <w:pPr>
+        <w:rPr>
+          <w:sz w:val="36"/>
+          <w:szCs w:val="36"/>
+        </w:rPr>
+      </w:pPr>
       <w:r>
         <w:rPr>
           <w:sz w:val="36"/>
@@ -2564,6 +3111,14 @@
         </w:rPr>
         <w:t xml:space="preserve"> </w:t>
       </w:r>
+    </w:p>
+    <w:p>
+      <w:pPr>
+        <w:rPr>
+          <w:sz w:val="36"/>
+          <w:szCs w:val="36"/>
+        </w:rPr>
+      </w:pPr>
     </w:p>
     <w:p>
       <w:pPr>
@@ -2598,7 +3153,15 @@
           <w:sz w:val="28"/>
           <w:szCs w:val="28"/>
         </w:rPr>
-        <w:t xml:space="preserve">Since we know how the data within the system, we could use unions to split one large data array into multiple smaller ones for each components of the spheres position. The reason for choosing to do this rather then have 4 separate  arrays for the spheres X, Y, Z and scale is because since it is all in one array, it made it easier to transfer the data over to the GPU in one large chunk, rather than in 4 separate passes. Because of this, we are able to lower memory fragmentation on the CPU and </w:t>
+        <w:t xml:space="preserve">Since we know how the data within the system, we could use unions to split one large data array into multiple smaller ones for each components of the spheres position. The reason for choosing to do this rather then have 4 separate  arrays for the spheres X, Y, Z and scale is because since it is all in one </w:t>
+      </w:r>
+      <w:r>
+        <w:rPr>
+          <w:sz w:val="28"/>
+          <w:szCs w:val="28"/>
+        </w:rPr>
+        <w:lastRenderedPageBreak/>
+        <w:t xml:space="preserve">array, it made it easier to transfer the data over to the GPU in one large chunk, rather than in 4 separate passes. Because of this, we are able to lower memory fragmentation on the CPU and </w:t>
       </w:r>
       <w:proofErr w:type="gramStart"/>
       <w:r>
@@ -2630,15 +3193,7 @@
           <w:sz w:val="28"/>
           <w:szCs w:val="28"/>
         </w:rPr>
-        <w:t xml:space="preserve"> since we have the option to change between 2D and 3D, using hash defines we can dynamically insert the Z axis between the Y axis </w:t>
-      </w:r>
-      <w:r>
-        <w:rPr>
-          <w:sz w:val="28"/>
-          <w:szCs w:val="28"/>
-        </w:rPr>
-        <w:lastRenderedPageBreak/>
-        <w:t>and scale. This helps with GPU side memory processing as well as being a logical format of the memory.</w:t>
+        <w:t xml:space="preserve"> since we have the option to change between 2D and 3D, using hash defines we can dynamically insert the Z axis between the Y axis and scale. This helps with GPU side memory processing as well as being a logical format of the memory.</w:t>
       </w:r>
       <w:r>
         <w:rPr>
@@ -3321,6 +3876,14 @@
     <w:p>
       <w:pPr>
         <w:rPr>
+          <w:sz w:val="36"/>
+          <w:szCs w:val="36"/>
+        </w:rPr>
+      </w:pPr>
+    </w:p>
+    <w:p>
+      <w:pPr>
+        <w:rPr>
           <w:sz w:val="28"/>
           <w:szCs w:val="28"/>
         </w:rPr>
@@ -3428,6 +3991,14 @@
     <w:p>
       <w:pPr>
         <w:rPr>
+          <w:sz w:val="28"/>
+          <w:szCs w:val="28"/>
+        </w:rPr>
+      </w:pPr>
+    </w:p>
+    <w:p>
+      <w:pPr>
+        <w:rPr>
           <w:sz w:val="36"/>
           <w:szCs w:val="36"/>
         </w:rPr>
@@ -3467,6 +4038,7 @@
           <w:sz w:val="36"/>
           <w:szCs w:val="36"/>
         </w:rPr>
+        <w:lastRenderedPageBreak/>
         <w:t>Rendering</w:t>
       </w:r>
     </w:p>
@@ -3482,15 +4054,7 @@
           <w:sz w:val="28"/>
           <w:szCs w:val="28"/>
         </w:rPr>
-        <w:t xml:space="preserve">A process within the rendering called indirect drawing was used to help speed up the performance. The way this works is, normally for each model we want to render, we send a separate draw request for over the GPU. Because of this we are left waiting for the GPU response for each GPU draw request as well as waiting on the delay of message transfer over the system BUS. A way to get around this in Vulkan is pre recording the scene drawing and store this on the GPU, then when it comes to rendering, we tell the system we want to render </w:t>
-      </w:r>
-      <w:r>
-        <w:rPr>
-          <w:sz w:val="28"/>
-          <w:szCs w:val="28"/>
-        </w:rPr>
-        <w:lastRenderedPageBreak/>
-        <w:t>‘n’ spheres rather then each sphere ‘n’ times. Because of this, we tell the GPU in one message, to render all the spheres in the scene reducing wait times.</w:t>
+        <w:t>A process within the rendering called indirect drawing was used to help speed up the performance. The way this works is, normally for each model we want to render, we send a separate draw request for over the GPU. Because of this we are left waiting for the GPU response for each GPU draw request as well as waiting on the delay of message transfer over the system BUS. A way to get around this in Vulkan is pre recording the scene drawing and store this on the GPU, then when it comes to rendering, we tell the system we want to render ‘n’ spheres rather then each sphere ‘n’ times. Because of this, we tell the GPU in one message, to render all the spheres in the scene reducing wait times.</w:t>
       </w:r>
     </w:p>
     <w:p>
@@ -3515,15 +4079,13 @@
         </w:rPr>
         <w:t xml:space="preserve">A further optimization used within the renderer was faking 3D spheres. The way this was </w:t>
       </w:r>
-      <w:proofErr w:type="spellStart"/>
-      <w:r>
-        <w:rPr>
-          <w:sz w:val="28"/>
-          <w:szCs w:val="28"/>
-        </w:rPr>
-        <w:t>achived</w:t>
-      </w:r>
-      <w:proofErr w:type="spellEnd"/>
+      <w:r>
+        <w:rPr>
+          <w:sz w:val="28"/>
+          <w:szCs w:val="28"/>
+        </w:rPr>
+        <w:t>achieved</w:t>
+      </w:r>
       <w:r>
         <w:rPr>
           <w:sz w:val="28"/>
@@ -3616,7 +4178,7 @@
                     <pic:cNvPicPr/>
                   </pic:nvPicPr>
                   <pic:blipFill>
-                    <a:blip r:embed="rId14"/>
+                    <a:blip r:embed="rId16"/>
                     <a:stretch>
                       <a:fillRect/>
                     </a:stretch>
@@ -3752,6 +4314,7 @@
           <w:sz w:val="28"/>
           <w:szCs w:val="28"/>
         </w:rPr>
+        <w:lastRenderedPageBreak/>
         <w:t>Here we get the x and y and 2 and add them together (2 is used because the UV could be -1 – 1 so its to bring the total value between 0 – 4) then we multiply the result by 0.25 to give us a 0-1 range. After this, we clamp the resulting light power by the min, max and we have our final surface shading.</w:t>
       </w:r>
     </w:p>
@@ -3768,7 +4331,6 @@
           <w:sz w:val="44"/>
           <w:szCs w:val="44"/>
         </w:rPr>
-        <w:lastRenderedPageBreak/>
         <w:drawing>
           <wp:inline distT="0" distB="0" distL="0" distR="0">
             <wp:extent cx="3013319" cy="1771650"/>
@@ -3787,7 +4349,7 @@
                     </pic:cNvPicPr>
                   </pic:nvPicPr>
                   <pic:blipFill>
-                    <a:blip r:embed="rId15">
+                    <a:blip r:embed="rId17">
                       <a:extLst>
                         <a:ext uri="{28A0092B-C50C-407E-A947-70E740481C1C}">
                           <a14:useLocalDpi xmlns:a14="http://schemas.microsoft.com/office/drawing/2010/main" val="0"/>
@@ -3966,7 +4528,7 @@
       </w:pPr>
     </w:p>
     <w:sectPr>
-      <w:headerReference w:type="default" r:id="rId16"/>
+      <w:headerReference w:type="default" r:id="rId18"/>
       <w:pgSz w:w="11906" w:h="16838"/>
       <w:pgMar w:top="1440" w:right="1440" w:bottom="1440" w:left="1440" w:header="708" w:footer="708" w:gutter="0"/>
       <w:cols w:space="708"/>
@@ -4275,7 +4837,7 @@
     <w:lsdException w:name="Body Text Indent 2" w:semiHidden="1" w:unhideWhenUsed="1"/>
     <w:lsdException w:name="Body Text Indent 3" w:semiHidden="1" w:unhideWhenUsed="1"/>
     <w:lsdException w:name="Block Text" w:semiHidden="1" w:unhideWhenUsed="1"/>
-    <w:lsdException w:name="Hyperlink" w:semiHidden="1" w:unhideWhenUsed="1"/>
+    <w:lsdException w:name="Hyperlink" w:semiHidden="1" w:uiPriority="0" w:unhideWhenUsed="1"/>
     <w:lsdException w:name="FollowedHyperlink" w:semiHidden="1" w:unhideWhenUsed="1"/>
     <w:lsdException w:name="Strong" w:uiPriority="22" w:qFormat="1"/>
     <w:lsdException w:name="Emphasis" w:uiPriority="20" w:qFormat="1"/>
@@ -4697,6 +5259,16 @@
     <w:uiPriority w:val="99"/>
     <w:rsid w:val="00BD4454"/>
   </w:style>
+  <w:style w:type="character" w:styleId="Hyperlink">
+    <w:name w:val="Hyperlink"/>
+    <w:semiHidden/>
+    <w:unhideWhenUsed/>
+    <w:rsid w:val="00384CB6"/>
+    <w:rPr>
+      <w:color w:val="0563C1"/>
+      <w:u w:val="single"/>
+    </w:rPr>
+  </w:style>
 </w:styles>
 </file>
 
@@ -5042,7 +5614,7 @@
 </file>
 
 <file path=customXml/itemProps1.xml><?xml version="1.0" encoding="utf-8"?>
-<ds:datastoreItem xmlns:ds="http://schemas.openxmlformats.org/officeDocument/2006/customXml" ds:itemID="{C164D6BE-F670-4710-AF41-12660D6A99BB}">
+<ds:datastoreItem xmlns:ds="http://schemas.openxmlformats.org/officeDocument/2006/customXml" ds:itemID="{7AF87C9E-9972-480D-B210-0B9549AE87D4}">
   <ds:schemaRefs>
     <ds:schemaRef ds:uri="http://schemas.openxmlformats.org/officeDocument/2006/bibliography"/>
   </ds:schemaRefs>

</xml_diff>